<commit_message>
UndertheHood 2024 - scrubbed subdirs, filenames, and file locations
</commit_message>
<xml_diff>
--- a/Posts/2024/02(Feb)/UndertheHood/UTH_02(Feb)_2024_Percolation Intro (part1).docx
+++ b/Posts/2024/02(Feb)/UndertheHood/UTH_02(Feb)_2024_Percolation Intro (part1).docx
@@ -1,7 +1,16 @@
 
 <file path=word/document.xml><?xml version="1.0" encoding="utf-8"?>
-<w:document xmlns:wpc="http://schemas.microsoft.com/office/word/2010/wordprocessingCanvas" xmlns:cx="http://schemas.microsoft.com/office/drawing/2014/chartex" xmlns:cx1="http://schemas.microsoft.com/office/drawing/2015/9/8/chartex" xmlns:cx2="http://schemas.microsoft.com/office/drawing/2015/10/21/chartex" xmlns:cx3="http://schemas.microsoft.com/office/drawing/2016/5/9/chartex" xmlns:cx4="http://schemas.microsoft.com/office/drawing/2016/5/10/chartex" xmlns:cx5="http://schemas.microsoft.com/office/drawing/2016/5/11/chartex" xmlns:cx6="http://schemas.microsoft.com/office/drawing/2016/5/12/chartex" xmlns:cx7="http://schemas.microsoft.com/office/drawing/2016/5/13/chartex" xmlns:cx8="http://schemas.microsoft.com/office/drawing/2016/5/14/chartex" xmlns:mc="http://schemas.openxmlformats.org/markup-compatibility/2006" xmlns:aink="http://schemas.microsoft.com/office/drawing/2016/ink" xmlns:am3d="http://schemas.microsoft.com/office/drawing/2017/model3d" xmlns:o="urn:schemas-microsoft-com:office:office" xmlns:oel="http://schemas.microsoft.com/office/2019/extlst" xmlns:r="http://schemas.openxmlformats.org/officeDocument/2006/relationships" xmlns:m="http://schemas.openxmlformats.org/officeDocument/2006/math" xmlns:v="urn:schemas-microsoft-com:vml" xmlns:wp14="http://schemas.microsoft.com/office/word/2010/wordprocessingDrawing" xmlns:wp="http://schemas.openxmlformats.org/drawingml/2006/wordprocessingDrawing" xmlns:w10="urn:schemas-microsoft-com:office:word" xmlns:w="http://schemas.openxmlformats.org/wordprocessingml/2006/main" xmlns:w14="http://schemas.microsoft.com/office/word/2010/wordml" xmlns:w15="http://schemas.microsoft.com/office/word/2012/wordml" xmlns:w16cex="http://schemas.microsoft.com/office/word/2018/wordml/cex" xmlns:w16cid="http://schemas.microsoft.com/office/word/2016/wordml/cid" xmlns:w16="http://schemas.microsoft.com/office/word/2018/wordml" xmlns:w16sdtdh="http://schemas.microsoft.com/office/word/2020/wordml/sdtdatahash" xmlns:w16se="http://schemas.microsoft.com/office/word/2015/wordml/symex" xmlns:wpg="http://schemas.microsoft.com/office/word/2010/wordprocessingGroup" xmlns:wpi="http://schemas.microsoft.com/office/word/2010/wordprocessingInk" xmlns:wne="http://schemas.microsoft.com/office/word/2006/wordml" xmlns:wps="http://schemas.microsoft.com/office/word/2010/wordprocessingShape" mc:Ignorable="w14 w15 w16se w16cid w16 w16cex w16sdtdh wp14">
+<w:document xmlns:wpc="http://schemas.microsoft.com/office/word/2010/wordprocessingCanvas" xmlns:cx="http://schemas.microsoft.com/office/drawing/2014/chartex" xmlns:cx1="http://schemas.microsoft.com/office/drawing/2015/9/8/chartex" xmlns:cx2="http://schemas.microsoft.com/office/drawing/2015/10/21/chartex" xmlns:cx3="http://schemas.microsoft.com/office/drawing/2016/5/9/chartex" xmlns:cx4="http://schemas.microsoft.com/office/drawing/2016/5/10/chartex" xmlns:cx5="http://schemas.microsoft.com/office/drawing/2016/5/11/chartex" xmlns:cx6="http://schemas.microsoft.com/office/drawing/2016/5/12/chartex" xmlns:cx7="http://schemas.microsoft.com/office/drawing/2016/5/13/chartex" xmlns:cx8="http://schemas.microsoft.com/office/drawing/2016/5/14/chartex" xmlns:mc="http://schemas.openxmlformats.org/markup-compatibility/2006" xmlns:aink="http://schemas.microsoft.com/office/drawing/2016/ink" xmlns:am3d="http://schemas.microsoft.com/office/drawing/2017/model3d" xmlns:o="urn:schemas-microsoft-com:office:office" xmlns:oel="http://schemas.microsoft.com/office/2019/extlst" xmlns:r="http://schemas.openxmlformats.org/officeDocument/2006/relationships" xmlns:m="http://schemas.openxmlformats.org/officeDocument/2006/math" xmlns:v="urn:schemas-microsoft-com:vml" xmlns:wp14="http://schemas.microsoft.com/office/word/2010/wordprocessingDrawing" xmlns:wp="http://schemas.openxmlformats.org/drawingml/2006/wordprocessingDrawing" xmlns:w10="urn:schemas-microsoft-com:office:word" xmlns:w="http://schemas.openxmlformats.org/wordprocessingml/2006/main" xmlns:w14="http://schemas.microsoft.com/office/word/2010/wordml" xmlns:w15="http://schemas.microsoft.com/office/word/2012/wordml" xmlns:w16cex="http://schemas.microsoft.com/office/word/2018/wordml/cex" xmlns:w16cid="http://schemas.microsoft.com/office/word/2016/wordml/cid" xmlns:w16="http://schemas.microsoft.com/office/word/2018/wordml" xmlns:w16du="http://schemas.microsoft.com/office/word/2023/wordml/word16du" xmlns:w16sdtdh="http://schemas.microsoft.com/office/word/2020/wordml/sdtdatahash" xmlns:w16sdtfl="http://schemas.microsoft.com/office/word/2024/wordml/sdtformatlock" xmlns:w16se="http://schemas.microsoft.com/office/word/2015/wordml/symex" xmlns:wpg="http://schemas.microsoft.com/office/word/2010/wordprocessingGroup" xmlns:wpi="http://schemas.microsoft.com/office/word/2010/wordprocessingInk" xmlns:wne="http://schemas.microsoft.com/office/word/2006/wordml" xmlns:wps="http://schemas.microsoft.com/office/word/2010/wordprocessingShape" mc:Ignorable="w14 w15 w16se w16cid w16 w16cex w16sdtdh w16sdtfl w16du wp14">
   <w:body>
+    <w:p>
+      <w:pPr>
+        <w:pStyle w:val="Heading1"/>
+      </w:pPr>
+      <w:r>
+        <w:t>Basic Percolation</w:t>
+      </w:r>
+    </w:p>
+    <w:p/>
     <w:p>
       <w:r>
         <w:t>On the of the most interesting and curious of physical phenomena is the phase transition.  We’ve all seen snow and ice melt into water and water boil to steam and then water vapor.  The transfer of heat helps materials span the traditional three phases of matter: solid, liquid, and gas.  The flow of heat into the system breaks bonds that tend to order the collection of molecules while the flow outward works in the opposite way by ‘slowing motion down’ so that the bonds reestablish.</w:t>
@@ -33,15 +42,7 @@
         <w:t xml:space="preserve">, Vol 2, by </w:t>
       </w:r>
       <w:r>
-        <w:t xml:space="preserve">Harvey Gould and Jan </w:t>
-      </w:r>
-      <w:proofErr w:type="spellStart"/>
-      <w:r>
-        <w:t>Tobochnik</w:t>
-      </w:r>
-      <w:proofErr w:type="spellEnd"/>
-      <w:r>
-        <w:t xml:space="preserve">.  </w:t>
+        <w:t xml:space="preserve">Harvey Gould and Jan Tobochnik.  </w:t>
       </w:r>
     </w:p>
     <w:p>
@@ -64,15 +65,7 @@
         <w:t xml:space="preserve">  </w:t>
       </w:r>
       <w:r>
-        <w:t xml:space="preserve">The lattice </w:t>
-      </w:r>
-      <w:proofErr w:type="gramStart"/>
-      <w:r>
-        <w:t>is</w:t>
-      </w:r>
-      <w:proofErr w:type="gramEnd"/>
-      <w:r>
-        <w:t xml:space="preserve"> initially unpopulated.  Each site is then assigned a random number and if that number is less than </w:t>
+        <w:t xml:space="preserve">The lattice is initially unpopulated.  Each site is then assigned a random number and if that number is less than </w:t>
       </w:r>
       <w:r>
         <w:t xml:space="preserve">some </w:t>
@@ -98,7 +91,57 @@
     </w:p>
     <w:p>
       <w:r>
-        <w:t>**image**</w:t>
+        <w:rPr>
+          <w:noProof/>
+        </w:rPr>
+        <w:drawing>
+          <wp:inline distT="0" distB="0" distL="0" distR="0" wp14:anchorId="36B248C2" wp14:editId="3ABD5A1C">
+            <wp:extent cx="3016382" cy="3028950"/>
+            <wp:effectExtent l="0" t="0" r="0" b="0"/>
+            <wp:docPr id="704868885" name="Picture 1" descr="A screenshot of a qr code&#10;&#10;AI-generated content may be incorrect."/>
+            <wp:cNvGraphicFramePr>
+              <a:graphicFrameLocks xmlns:a="http://schemas.openxmlformats.org/drawingml/2006/main" noChangeAspect="1"/>
+            </wp:cNvGraphicFramePr>
+            <a:graphic xmlns:a="http://schemas.openxmlformats.org/drawingml/2006/main">
+              <a:graphicData uri="http://schemas.openxmlformats.org/drawingml/2006/picture">
+                <pic:pic xmlns:pic="http://schemas.openxmlformats.org/drawingml/2006/picture">
+                  <pic:nvPicPr>
+                    <pic:cNvPr id="704868885" name="Picture 1" descr="A screenshot of a qr code&#10;&#10;AI-generated content may be incorrect."/>
+                    <pic:cNvPicPr>
+                      <a:picLocks noChangeAspect="1" noChangeArrowheads="1"/>
+                    </pic:cNvPicPr>
+                  </pic:nvPicPr>
+                  <pic:blipFill>
+                    <a:blip r:embed="rId4">
+                      <a:extLst>
+                        <a:ext uri="{28A0092B-C50C-407E-A947-70E740481C1C}">
+                          <a14:useLocalDpi xmlns:a14="http://schemas.microsoft.com/office/drawing/2010/main" val="0"/>
+                        </a:ext>
+                      </a:extLst>
+                    </a:blip>
+                    <a:srcRect/>
+                    <a:stretch>
+                      <a:fillRect/>
+                    </a:stretch>
+                  </pic:blipFill>
+                  <pic:spPr bwMode="auto">
+                    <a:xfrm>
+                      <a:off x="0" y="0"/>
+                      <a:ext cx="3019629" cy="3032211"/>
+                    </a:xfrm>
+                    <a:prstGeom prst="rect">
+                      <a:avLst/>
+                    </a:prstGeom>
+                    <a:noFill/>
+                    <a:ln>
+                      <a:noFill/>
+                    </a:ln>
+                  </pic:spPr>
+                </pic:pic>
+              </a:graphicData>
+            </a:graphic>
+          </wp:inline>
+        </w:drawing>
       </w:r>
     </w:p>
     <w:p>
@@ -121,13 +164,8 @@
         <w:t xml:space="preserve">when we ask ourselves what is the likelihood that a spanning </w:t>
       </w:r>
       <w:r>
-        <w:t xml:space="preserve">cluster emerges in the lattice.  A spanning cluster is defined as a set of </w:t>
-      </w:r>
-      <w:proofErr w:type="gramStart"/>
-      <w:r>
-        <w:t>nearest-neighbor</w:t>
-      </w:r>
-      <w:proofErr w:type="gramEnd"/>
+        <w:t>cluster emerges in the lattice.  A spanning cluster is defined as a set of nearest-neighbor</w:t>
+      </w:r>
       <w:r>
         <w:t>,</w:t>
       </w:r>
@@ -141,7 +179,11 @@
         <w:t xml:space="preserve">sites linked together such that </w:t>
       </w:r>
       <w:r>
-        <w:t xml:space="preserve">they reach across opposite edges of the cluster.  A nearest-neighbor linkage occurs when </w:t>
+        <w:t xml:space="preserve">they reach across </w:t>
+      </w:r>
+      <w:r>
+        <w:lastRenderedPageBreak/>
+        <w:t xml:space="preserve">opposite edges of the cluster.  A nearest-neighbor linkage occurs when </w:t>
       </w:r>
       <w:r>
         <w:t xml:space="preserve">the </w:t>
@@ -167,20 +209,62 @@
     </w:p>
     <w:p>
       <w:r>
-        <w:t xml:space="preserve">As example of such a spanning cluster occurs in this next example in which a </w:t>
-      </w:r>
-      <w:proofErr w:type="gramStart"/>
-      <w:r>
-        <w:t>clearly</w:t>
-      </w:r>
-      <w:proofErr w:type="gramEnd"/>
-      <w:r>
-        <w:t xml:space="preserve"> set of nearest-neighbor linkages running between the bottom and top edges are identified by the black path.</w:t>
-      </w:r>
-    </w:p>
-    <w:p>
-      <w:r>
-        <w:t>**image**</w:t>
+        <w:t>As example of such a spanning cluster occurs in this next example in which a clearly set of nearest-neighbor linkages running between the bottom and top edges are identified by the black path.</w:t>
+      </w:r>
+    </w:p>
+    <w:p>
+      <w:r>
+        <w:rPr>
+          <w:noProof/>
+        </w:rPr>
+        <w:drawing>
+          <wp:inline distT="0" distB="0" distL="0" distR="0" wp14:anchorId="27B53AEC" wp14:editId="790008A4">
+            <wp:extent cx="3496939" cy="3714750"/>
+            <wp:effectExtent l="0" t="0" r="8890" b="0"/>
+            <wp:docPr id="662185329" name="Picture 2" descr="A green and white pixelated background&#10;&#10;AI-generated content may be incorrect."/>
+            <wp:cNvGraphicFramePr>
+              <a:graphicFrameLocks xmlns:a="http://schemas.openxmlformats.org/drawingml/2006/main" noChangeAspect="1"/>
+            </wp:cNvGraphicFramePr>
+            <a:graphic xmlns:a="http://schemas.openxmlformats.org/drawingml/2006/main">
+              <a:graphicData uri="http://schemas.openxmlformats.org/drawingml/2006/picture">
+                <pic:pic xmlns:pic="http://schemas.openxmlformats.org/drawingml/2006/picture">
+                  <pic:nvPicPr>
+                    <pic:cNvPr id="662185329" name="Picture 2" descr="A green and white pixelated background&#10;&#10;AI-generated content may be incorrect."/>
+                    <pic:cNvPicPr>
+                      <a:picLocks noChangeAspect="1" noChangeArrowheads="1"/>
+                    </pic:cNvPicPr>
+                  </pic:nvPicPr>
+                  <pic:blipFill>
+                    <a:blip r:embed="rId5">
+                      <a:extLst>
+                        <a:ext uri="{28A0092B-C50C-407E-A947-70E740481C1C}">
+                          <a14:useLocalDpi xmlns:a14="http://schemas.microsoft.com/office/drawing/2010/main" val="0"/>
+                        </a:ext>
+                      </a:extLst>
+                    </a:blip>
+                    <a:srcRect/>
+                    <a:stretch>
+                      <a:fillRect/>
+                    </a:stretch>
+                  </pic:blipFill>
+                  <pic:spPr bwMode="auto">
+                    <a:xfrm>
+                      <a:off x="0" y="0"/>
+                      <a:ext cx="3500682" cy="3718726"/>
+                    </a:xfrm>
+                    <a:prstGeom prst="rect">
+                      <a:avLst/>
+                    </a:prstGeom>
+                    <a:noFill/>
+                    <a:ln>
+                      <a:noFill/>
+                    </a:ln>
+                  </pic:spPr>
+                </pic:pic>
+              </a:graphicData>
+            </a:graphic>
+          </wp:inline>
+        </w:drawing>
       </w:r>
     </w:p>
     <w:p>
@@ -208,15 +292,7 @@
         <w:t xml:space="preserve"> </w:t>
       </w:r>
       <w:r>
-        <w:t xml:space="preserve">with different occupation probabilities and note how often a spanning cluster occurs.  To estimate this likelihood, we’ll run 16 separated </w:t>
-      </w:r>
-      <w:proofErr w:type="gramStart"/>
-      <w:r>
-        <w:t>cases</w:t>
-      </w:r>
-      <w:proofErr w:type="gramEnd"/>
-      <w:r>
-        <w:t xml:space="preserve"> and we’ll count </w:t>
+        <w:t xml:space="preserve">with different occupation probabilities and note how often a spanning cluster occurs.  To estimate this likelihood, we’ll run 16 separated cases and we’ll count </w:t>
       </w:r>
       <w:r>
         <w:t xml:space="preserve">the proportion of these 16 trials that present with a spanning cluster.  </w:t>
@@ -244,12 +320,62 @@
     </w:p>
     <w:p>
       <w:r>
-        <w:t>**image**</w:t>
-      </w:r>
-    </w:p>
-    <w:p>
-      <w:r>
+        <w:rPr>
+          <w:noProof/>
+        </w:rPr>
         <w:lastRenderedPageBreak/>
+        <w:drawing>
+          <wp:inline distT="0" distB="0" distL="0" distR="0" wp14:anchorId="54A54450" wp14:editId="433DBF87">
+            <wp:extent cx="3086100" cy="3086100"/>
+            <wp:effectExtent l="0" t="0" r="0" b="0"/>
+            <wp:docPr id="752471554" name="Picture 3" descr="A screenshot of a video game&#10;&#10;AI-generated content may be incorrect."/>
+            <wp:cNvGraphicFramePr>
+              <a:graphicFrameLocks xmlns:a="http://schemas.openxmlformats.org/drawingml/2006/main" noChangeAspect="1"/>
+            </wp:cNvGraphicFramePr>
+            <a:graphic xmlns:a="http://schemas.openxmlformats.org/drawingml/2006/main">
+              <a:graphicData uri="http://schemas.openxmlformats.org/drawingml/2006/picture">
+                <pic:pic xmlns:pic="http://schemas.openxmlformats.org/drawingml/2006/picture">
+                  <pic:nvPicPr>
+                    <pic:cNvPr id="752471554" name="Picture 3" descr="A screenshot of a video game&#10;&#10;AI-generated content may be incorrect."/>
+                    <pic:cNvPicPr>
+                      <a:picLocks noChangeAspect="1" noChangeArrowheads="1"/>
+                    </pic:cNvPicPr>
+                  </pic:nvPicPr>
+                  <pic:blipFill>
+                    <a:blip r:embed="rId6" cstate="print">
+                      <a:extLst>
+                        <a:ext uri="{28A0092B-C50C-407E-A947-70E740481C1C}">
+                          <a14:useLocalDpi xmlns:a14="http://schemas.microsoft.com/office/drawing/2010/main" val="0"/>
+                        </a:ext>
+                      </a:extLst>
+                    </a:blip>
+                    <a:srcRect/>
+                    <a:stretch>
+                      <a:fillRect/>
+                    </a:stretch>
+                  </pic:blipFill>
+                  <pic:spPr bwMode="auto">
+                    <a:xfrm>
+                      <a:off x="0" y="0"/>
+                      <a:ext cx="3086100" cy="3086100"/>
+                    </a:xfrm>
+                    <a:prstGeom prst="rect">
+                      <a:avLst/>
+                    </a:prstGeom>
+                    <a:noFill/>
+                    <a:ln>
+                      <a:noFill/>
+                    </a:ln>
+                  </pic:spPr>
+                </pic:pic>
+              </a:graphicData>
+            </a:graphic>
+          </wp:inline>
+        </w:drawing>
+      </w:r>
+    </w:p>
+    <w:p>
+      <w:r>
         <w:t>A bit of study should convince us that of the 16 lattices only one exhibited a spanning cluster (3</w:t>
       </w:r>
       <w:r>
@@ -292,10 +418,7 @@
         <w:t>th</w:t>
       </w:r>
       <w:r>
-        <w:t xml:space="preserve"> column)</w:t>
-      </w:r>
-      <w:r>
-        <w:t xml:space="preserve"> </w:t>
+        <w:t xml:space="preserve"> column) </w:t>
       </w:r>
       <w:r>
         <w:t>but failed to make it all the way across either horizontally or vertically.</w:t>
@@ -314,7 +437,57 @@
     </w:p>
     <w:p>
       <w:r>
-        <w:t>**image**</w:t>
+        <w:rPr>
+          <w:noProof/>
+        </w:rPr>
+        <w:drawing>
+          <wp:inline distT="0" distB="0" distL="0" distR="0" wp14:anchorId="0D132B89" wp14:editId="13FF466F">
+            <wp:extent cx="2752725" cy="2752725"/>
+            <wp:effectExtent l="0" t="0" r="0" b="0"/>
+            <wp:docPr id="295187365" name="Picture 4" descr="A screenshot of a video game&#10;&#10;AI-generated content may be incorrect."/>
+            <wp:cNvGraphicFramePr>
+              <a:graphicFrameLocks xmlns:a="http://schemas.openxmlformats.org/drawingml/2006/main" noChangeAspect="1"/>
+            </wp:cNvGraphicFramePr>
+            <a:graphic xmlns:a="http://schemas.openxmlformats.org/drawingml/2006/main">
+              <a:graphicData uri="http://schemas.openxmlformats.org/drawingml/2006/picture">
+                <pic:pic xmlns:pic="http://schemas.openxmlformats.org/drawingml/2006/picture">
+                  <pic:nvPicPr>
+                    <pic:cNvPr id="295187365" name="Picture 4" descr="A screenshot of a video game&#10;&#10;AI-generated content may be incorrect."/>
+                    <pic:cNvPicPr>
+                      <a:picLocks noChangeAspect="1" noChangeArrowheads="1"/>
+                    </pic:cNvPicPr>
+                  </pic:nvPicPr>
+                  <pic:blipFill>
+                    <a:blip r:embed="rId7" cstate="print">
+                      <a:extLst>
+                        <a:ext uri="{28A0092B-C50C-407E-A947-70E740481C1C}">
+                          <a14:useLocalDpi xmlns:a14="http://schemas.microsoft.com/office/drawing/2010/main" val="0"/>
+                        </a:ext>
+                      </a:extLst>
+                    </a:blip>
+                    <a:srcRect/>
+                    <a:stretch>
+                      <a:fillRect/>
+                    </a:stretch>
+                  </pic:blipFill>
+                  <pic:spPr bwMode="auto">
+                    <a:xfrm>
+                      <a:off x="0" y="0"/>
+                      <a:ext cx="2752725" cy="2752725"/>
+                    </a:xfrm>
+                    <a:prstGeom prst="rect">
+                      <a:avLst/>
+                    </a:prstGeom>
+                    <a:noFill/>
+                    <a:ln>
+                      <a:noFill/>
+                    </a:ln>
+                  </pic:spPr>
+                </pic:pic>
+              </a:graphicData>
+            </a:graphic>
+          </wp:inline>
+        </w:drawing>
       </w:r>
     </w:p>
     <w:p>
@@ -405,7 +578,11 @@
         <w:t>spanning cluster exists</w:t>
       </w:r>
       <w:r>
-        <w:t xml:space="preserve"> and the lattice transitions from an insulator to a conductor (albeit, perhaps, a poor one).  The same holds true with </w:t>
+        <w:t xml:space="preserve"> and the lattice transitions from an insulator to a </w:t>
+      </w:r>
+      <w:r>
+        <w:lastRenderedPageBreak/>
+        <w:t xml:space="preserve">conductor (albeit, perhaps, a poor one).  The same holds true with </w:t>
       </w:r>
       <w:r>
         <w:t xml:space="preserve">a </w:t>
@@ -440,55 +617,36 @@
         <w:t xml:space="preserve"> place between $P = 0.45$ and $P = 0.4$</w:t>
       </w:r>
       <w:r>
+        <w:t xml:space="preserve">, called the </w:t>
+      </w:r>
+      <w:r>
+        <w:t>critical</w:t>
+      </w:r>
+      <w:r>
+        <w:t xml:space="preserve"> occupation probability</w:t>
+      </w:r>
+      <w:r>
+        <w:t xml:space="preserve"> $P_c$</w:t>
+      </w:r>
+      <w:r>
         <w:t xml:space="preserve">, </w:t>
       </w:r>
       <w:r>
-        <w:t xml:space="preserve">called the </w:t>
+        <w:t xml:space="preserve">will generally </w:t>
+      </w:r>
+      <w:r>
+        <w:t xml:space="preserve">depend on the size of the lattice.  </w:t>
+      </w:r>
+      <w:r>
+        <w:t xml:space="preserve">The smaller the lattice, the more likely we are to get a spanning cluster simply as a fluke of statistics whereas for larger lattice sizes events have to transpire just so for a spanning cluster to </w:t>
+      </w:r>
+      <w:r>
+        <w:t xml:space="preserve">occur below the </w:t>
       </w:r>
       <w:r>
         <w:t>critical</w:t>
       </w:r>
       <w:r>
-        <w:t xml:space="preserve"> occupation probability</w:t>
-      </w:r>
-      <w:r>
-        <w:t xml:space="preserve"> $</w:t>
-      </w:r>
-      <w:proofErr w:type="spellStart"/>
-      <w:r>
-        <w:t>P_c</w:t>
-      </w:r>
-      <w:proofErr w:type="spellEnd"/>
-      <w:r>
-        <w:t>$</w:t>
-      </w:r>
-      <w:r>
-        <w:t xml:space="preserve">, </w:t>
-      </w:r>
-      <w:r>
-        <w:t xml:space="preserve">will generally </w:t>
-      </w:r>
-      <w:r>
-        <w:t xml:space="preserve">depend on the size of the lattice.  </w:t>
-      </w:r>
-      <w:r>
-        <w:t xml:space="preserve">The smaller the lattice, the more likely we are to get a spanning cluster simply as a fluke of statistics whereas for larger lattice sizes events </w:t>
-      </w:r>
-      <w:proofErr w:type="gramStart"/>
-      <w:r>
-        <w:t>have to</w:t>
-      </w:r>
-      <w:proofErr w:type="gramEnd"/>
-      <w:r>
-        <w:t xml:space="preserve"> transpire just so for a spanning cluster to </w:t>
-      </w:r>
-      <w:r>
-        <w:t xml:space="preserve">occur below the </w:t>
-      </w:r>
-      <w:r>
-        <w:t>critical</w:t>
-      </w:r>
-      <w:r>
         <w:t xml:space="preserve"> occupation probability.</w:t>
       </w:r>
     </w:p>
@@ -505,20 +663,12 @@
       <w:r>
         <w:t xml:space="preserve">The </w:t>
       </w:r>
-      <w:hyperlink r:id="rId4" w:history="1">
-        <w:proofErr w:type="spellStart"/>
+      <w:hyperlink r:id="rId8" w:history="1">
         <w:r>
           <w:rPr>
             <w:rStyle w:val="Hyperlink"/>
           </w:rPr>
-          <w:t>Hoshen-Kopleman</w:t>
-        </w:r>
-        <w:proofErr w:type="spellEnd"/>
-        <w:r>
-          <w:rPr>
-            <w:rStyle w:val="Hyperlink"/>
-          </w:rPr>
-          <w:t xml:space="preserve"> </w:t>
+          <w:t xml:space="preserve">Hoshen-Kopleman </w:t>
         </w:r>
         <w:r>
           <w:rPr>
@@ -552,7 +702,57 @@
     <w:p/>
     <w:p>
       <w:r>
-        <w:t>**image**</w:t>
+        <w:rPr>
+          <w:noProof/>
+        </w:rPr>
+        <w:drawing>
+          <wp:inline distT="0" distB="0" distL="0" distR="0" wp14:anchorId="4EB87307" wp14:editId="11FC380F">
+            <wp:extent cx="3390900" cy="3390900"/>
+            <wp:effectExtent l="0" t="0" r="0" b="0"/>
+            <wp:docPr id="558507236" name="Picture 5" descr="A graph on a grid&#10;&#10;AI-generated content may be incorrect."/>
+            <wp:cNvGraphicFramePr>
+              <a:graphicFrameLocks xmlns:a="http://schemas.openxmlformats.org/drawingml/2006/main" noChangeAspect="1"/>
+            </wp:cNvGraphicFramePr>
+            <a:graphic xmlns:a="http://schemas.openxmlformats.org/drawingml/2006/main">
+              <a:graphicData uri="http://schemas.openxmlformats.org/drawingml/2006/picture">
+                <pic:pic xmlns:pic="http://schemas.openxmlformats.org/drawingml/2006/picture">
+                  <pic:nvPicPr>
+                    <pic:cNvPr id="558507236" name="Picture 5" descr="A graph on a grid&#10;&#10;AI-generated content may be incorrect."/>
+                    <pic:cNvPicPr>
+                      <a:picLocks noChangeAspect="1" noChangeArrowheads="1"/>
+                    </pic:cNvPicPr>
+                  </pic:nvPicPr>
+                  <pic:blipFill>
+                    <a:blip r:embed="rId9">
+                      <a:extLst>
+                        <a:ext uri="{28A0092B-C50C-407E-A947-70E740481C1C}">
+                          <a14:useLocalDpi xmlns:a14="http://schemas.microsoft.com/office/drawing/2010/main" val="0"/>
+                        </a:ext>
+                      </a:extLst>
+                    </a:blip>
+                    <a:srcRect/>
+                    <a:stretch>
+                      <a:fillRect/>
+                    </a:stretch>
+                  </pic:blipFill>
+                  <pic:spPr bwMode="auto">
+                    <a:xfrm>
+                      <a:off x="0" y="0"/>
+                      <a:ext cx="3390900" cy="3390900"/>
+                    </a:xfrm>
+                    <a:prstGeom prst="rect">
+                      <a:avLst/>
+                    </a:prstGeom>
+                    <a:noFill/>
+                    <a:ln>
+                      <a:noFill/>
+                    </a:ln>
+                  </pic:spPr>
+                </pic:pic>
+              </a:graphicData>
+            </a:graphic>
+          </wp:inline>
+        </w:drawing>
       </w:r>
     </w:p>
     <w:p>
@@ -569,23 +769,7 @@
         <w:t xml:space="preserve">the lattice size $L$ increases.  The commonly accepted value for the </w:t>
       </w:r>
       <w:r>
-        <w:t>thermodynamic transition, defined as the value as $L \</w:t>
-      </w:r>
-      <w:proofErr w:type="spellStart"/>
-      <w:r>
-        <w:t>rightarrow</w:t>
-      </w:r>
-      <w:proofErr w:type="spellEnd"/>
-      <w:r>
-        <w:t xml:space="preserve"> \</w:t>
-      </w:r>
-      <w:proofErr w:type="spellStart"/>
-      <w:r>
-        <w:t>infty</w:t>
-      </w:r>
-      <w:proofErr w:type="spellEnd"/>
-      <w:r>
-        <w:t xml:space="preserve">$ is </w:t>
+        <w:t xml:space="preserve">thermodynamic transition, defined as the value as $L \rightarrow \infty$ is </w:t>
       </w:r>
       <w:r>
         <w:t>0.592746</w:t>
@@ -596,15 +780,7 @@
     </w:p>
     <w:p>
       <w:r>
-        <w:t>The value of $</w:t>
-      </w:r>
-      <w:proofErr w:type="spellStart"/>
-      <w:r>
-        <w:t>P_c</w:t>
-      </w:r>
-      <w:proofErr w:type="spellEnd"/>
-      <w:r>
-        <w:t>$ also depends on the dimension of the system and the topology of the number of nearest neighbors.  The following table</w:t>
+        <w:t>The value of $P_c$ also depends on the dimension of the system and the topology of the number of nearest neighbors.  The following table</w:t>
       </w:r>
       <w:r>
         <w:t xml:space="preserve">, </w:t>
@@ -621,7 +797,7 @@
       <w:r>
         <w:t xml:space="preserve">’s monograph </w:t>
       </w:r>
-      <w:hyperlink r:id="rId5" w:history="1">
+      <w:hyperlink r:id="rId10" w:history="1">
         <w:r>
           <w:rPr>
             <w:rStyle w:val="Hyperlink"/>
@@ -646,15 +822,7 @@
         <w:t xml:space="preserve">how </w:t>
       </w:r>
       <w:r>
-        <w:t>the value of $</w:t>
-      </w:r>
-      <w:proofErr w:type="spellStart"/>
-      <w:r>
-        <w:t>P_c</w:t>
-      </w:r>
-      <w:proofErr w:type="spellEnd"/>
-      <w:r>
-        <w:t>$ changes as a function of dimension and local connectedness.</w:t>
+        <w:t>the value of $P_c$ changes as a function of dimension and local connectedness.</w:t>
       </w:r>
     </w:p>
     <w:tbl>
@@ -704,15 +872,7 @@
               <w:jc w:val="center"/>
             </w:pPr>
             <w:r>
-              <w:t>$</w:t>
-            </w:r>
-            <w:proofErr w:type="spellStart"/>
-            <w:r>
-              <w:t>P_c</w:t>
-            </w:r>
-            <w:proofErr w:type="spellEnd"/>
-            <w:r>
-              <w:t>$</w:t>
+              <w:t>$P_c$</w:t>
             </w:r>
           </w:p>
         </w:tc>
@@ -791,6 +951,7 @@
           </w:tcPr>
           <w:p>
             <w:r>
+              <w:lastRenderedPageBreak/>
               <w:t>2D Square (used above)</w:t>
             </w:r>
           </w:p>
@@ -919,7 +1080,6 @@
           </w:tcPr>
           <w:p>
             <w:r>
-              <w:lastRenderedPageBreak/>
               <w:t>3D Body-Centered Cubic</w:t>
             </w:r>
           </w:p>
@@ -1016,10 +1176,7 @@
           </w:tcPr>
           <w:p>
             <w:r>
-              <w:t>5</w:t>
-            </w:r>
-            <w:r>
-              <w:t>D Hypercubic</w:t>
+              <w:t>5D Hypercubic</w:t>
             </w:r>
           </w:p>
         </w:tc>
@@ -1051,10 +1208,7 @@
           </w:tcPr>
           <w:p>
             <w:r>
-              <w:t>6</w:t>
-            </w:r>
-            <w:r>
-              <w:t>D Hypercubic</w:t>
+              <w:t>6D Hypercubic</w:t>
             </w:r>
           </w:p>
         </w:tc>
@@ -1086,10 +1240,7 @@
           </w:tcPr>
           <w:p>
             <w:r>
-              <w:t>7</w:t>
-            </w:r>
-            <w:r>
-              <w:t>D Hypercubic</w:t>
+              <w:t>7D Hypercubic</w:t>
             </w:r>
           </w:p>
         </w:tc>
@@ -1121,37 +1272,13 @@
         <w:t xml:space="preserve">Generally, it holds that as the number </w:t>
       </w:r>
       <w:r>
-        <w:t>of nearest neighbors increases the value of $</w:t>
-      </w:r>
-      <w:proofErr w:type="spellStart"/>
-      <w:r>
-        <w:t>P_c</w:t>
-      </w:r>
-      <w:proofErr w:type="spellEnd"/>
-      <w:r>
-        <w:t>$ decreases.  This is heuristically explained as the</w:t>
-      </w:r>
-      <w:r>
-        <w:t xml:space="preserve">re are just that many more ways of connecting a spanning path.  </w:t>
-      </w:r>
-      <w:proofErr w:type="gramStart"/>
-      <w:r>
-        <w:t>Also</w:t>
-      </w:r>
-      <w:proofErr w:type="gramEnd"/>
-      <w:r>
-        <w:t xml:space="preserve"> as the number of </w:t>
-      </w:r>
-      <w:r>
-        <w:t>dimensions increases (even holding the number of nearest neighbors constant) $</w:t>
-      </w:r>
-      <w:proofErr w:type="spellStart"/>
-      <w:r>
-        <w:t>P_c</w:t>
-      </w:r>
-      <w:proofErr w:type="spellEnd"/>
-      <w:r>
-        <w:t>$ goes down.</w:t>
+        <w:t>of nearest neighbors increases the value of $P_c$ decreases.  This is heuristically explained as the</w:t>
+      </w:r>
+      <w:r>
+        <w:t xml:space="preserve">re are just that many more ways of connecting a spanning path.  Also as the number of </w:t>
+      </w:r>
+      <w:r>
+        <w:t>dimensions increases (even holding the number of nearest neighbors constant) $P_c$ goes down.</w:t>
       </w:r>
     </w:p>
     <w:sectPr>
@@ -1165,7 +1292,7 @@
 </file>
 
 <file path=word/styles.xml><?xml version="1.0" encoding="utf-8"?>
-<w:styles xmlns:mc="http://schemas.openxmlformats.org/markup-compatibility/2006" xmlns:r="http://schemas.openxmlformats.org/officeDocument/2006/relationships" xmlns:w="http://schemas.openxmlformats.org/wordprocessingml/2006/main" xmlns:w14="http://schemas.microsoft.com/office/word/2010/wordml" xmlns:w15="http://schemas.microsoft.com/office/word/2012/wordml" xmlns:w16cex="http://schemas.microsoft.com/office/word/2018/wordml/cex" xmlns:w16cid="http://schemas.microsoft.com/office/word/2016/wordml/cid" xmlns:w16="http://schemas.microsoft.com/office/word/2018/wordml" xmlns:w16sdtdh="http://schemas.microsoft.com/office/word/2020/wordml/sdtdatahash" xmlns:w16se="http://schemas.microsoft.com/office/word/2015/wordml/symex" mc:Ignorable="w14 w15 w16se w16cid w16 w16cex w16sdtdh">
+<w:styles xmlns:mc="http://schemas.openxmlformats.org/markup-compatibility/2006" xmlns:r="http://schemas.openxmlformats.org/officeDocument/2006/relationships" xmlns:w="http://schemas.openxmlformats.org/wordprocessingml/2006/main" xmlns:w14="http://schemas.microsoft.com/office/word/2010/wordml" xmlns:w15="http://schemas.microsoft.com/office/word/2012/wordml" xmlns:w16cex="http://schemas.microsoft.com/office/word/2018/wordml/cex" xmlns:w16cid="http://schemas.microsoft.com/office/word/2016/wordml/cid" xmlns:w16="http://schemas.microsoft.com/office/word/2018/wordml" xmlns:w16du="http://schemas.microsoft.com/office/word/2023/wordml/word16du" xmlns:w16sdtdh="http://schemas.microsoft.com/office/word/2020/wordml/sdtdatahash" xmlns:w16sdtfl="http://schemas.microsoft.com/office/word/2024/wordml/sdtformatlock" xmlns:w16se="http://schemas.microsoft.com/office/word/2015/wordml/symex" mc:Ignorable="w14 w15 w16se w16cid w16 w16cex w16sdtdh w16sdtfl w16du">
   <w:docDefaults>
     <w:rPrDefault>
       <w:rPr>
@@ -1565,10 +1692,30 @@
     <w:name w:val="Normal"/>
     <w:qFormat/>
   </w:style>
+  <w:style w:type="paragraph" w:styleId="Heading1">
+    <w:name w:val="heading 1"/>
+    <w:basedOn w:val="Normal"/>
+    <w:next w:val="Normal"/>
+    <w:link w:val="Heading1Char"/>
+    <w:uiPriority w:val="9"/>
+    <w:qFormat/>
+    <w:rsid w:val="00D05F0F"/>
+    <w:pPr>
+      <w:keepNext/>
+      <w:keepLines/>
+      <w:spacing w:before="240" w:after="0"/>
+      <w:outlineLvl w:val="0"/>
+    </w:pPr>
+    <w:rPr>
+      <w:rFonts w:asciiTheme="majorHAnsi" w:eastAsiaTheme="majorEastAsia" w:hAnsiTheme="majorHAnsi" w:cstheme="majorBidi"/>
+      <w:color w:val="2F5496" w:themeColor="accent1" w:themeShade="BF"/>
+      <w:sz w:val="32"/>
+      <w:szCs w:val="32"/>
+    </w:rPr>
+  </w:style>
   <w:style w:type="character" w:default="1" w:styleId="DefaultParagraphFont">
     <w:name w:val="Default Paragraph Font"/>
     <w:uiPriority w:val="1"/>
-    <w:semiHidden/>
     <w:unhideWhenUsed/>
   </w:style>
   <w:style w:type="table" w:default="1" w:styleId="TableNormal">
@@ -1633,6 +1780,19 @@
         <w:insideV w:val="single" w:sz="4" w:space="0" w:color="auto"/>
       </w:tblBorders>
     </w:tblPr>
+  </w:style>
+  <w:style w:type="character" w:customStyle="1" w:styleId="Heading1Char">
+    <w:name w:val="Heading 1 Char"/>
+    <w:basedOn w:val="DefaultParagraphFont"/>
+    <w:link w:val="Heading1"/>
+    <w:uiPriority w:val="9"/>
+    <w:rsid w:val="00D05F0F"/>
+    <w:rPr>
+      <w:rFonts w:asciiTheme="majorHAnsi" w:eastAsiaTheme="majorEastAsia" w:hAnsiTheme="majorHAnsi" w:cstheme="majorBidi"/>
+      <w:color w:val="2F5496" w:themeColor="accent1" w:themeShade="BF"/>
+      <w:sz w:val="32"/>
+      <w:szCs w:val="32"/>
+    </w:rPr>
   </w:style>
 </w:styles>
 </file>

</xml_diff>